<commit_message>
PDF Embedding sample EmbeddingPDF done.
</commit_message>
<xml_diff>
--- a/JavaScriptOperatorPrecidence.docx
+++ b/JavaScriptOperatorPrecidence.docx
@@ -51,6 +51,8 @@
                 <w:szCs w:val="23"/>
               </w:rPr>
             </w:pPr>
+            <w:bookmarkStart w:id="0" w:name="_GoBack"/>
+            <w:bookmarkEnd w:id="0"/>
             <w:r>
               <w:rPr>
                 <w:rFonts w:ascii="Verdana" w:eastAsia="Times New Roman" w:hAnsi="Verdana" w:cs="Times New Roman"/>
@@ -577,8 +579,6 @@
             </w:r>
           </w:p>
         </w:tc>
-        <w:bookmarkStart w:id="0" w:name="_GoBack"/>
-        <w:bookmarkEnd w:id="0"/>
       </w:tr>
       <w:tr>
         <w:tc>

</xml_diff>